<commit_message>
moved db to mongodb, changed ws ticket endpoint system
</commit_message>
<xml_diff>
--- a/docs/ws-packets.docx
+++ b/docs/ws-packets.docx
@@ -741,19 +741,92 @@
           <w:tcPr>
             <w:tcW w:w="2993" w:type="dxa"/>
           </w:tcPr>
-          <w:p/>
+          <w:p>
+            <w:proofErr w:type="spellStart"/>
+            <w:r>
+              <w:t>BackendDisconnectedPacket</w:t>
+            </w:r>
+            <w:proofErr w:type="spellEnd"/>
+          </w:p>
         </w:tc>
         <w:tc>
           <w:tcPr>
             <w:tcW w:w="2780" w:type="dxa"/>
           </w:tcPr>
-          <w:p/>
+          <w:p>
+            <w:proofErr w:type="spellStart"/>
+            <w:r>
+              <w:t>Sent</w:t>
+            </w:r>
+            <w:proofErr w:type="spellEnd"/>
+            <w:r>
+              <w:t xml:space="preserve"> </w:t>
+            </w:r>
+            <w:proofErr w:type="spellStart"/>
+            <w:r>
+              <w:t>when</w:t>
+            </w:r>
+            <w:proofErr w:type="spellEnd"/>
+            <w:r>
+              <w:t xml:space="preserve"> backend </w:t>
+            </w:r>
+            <w:proofErr w:type="spellStart"/>
+            <w:r>
+              <w:t>stops</w:t>
+            </w:r>
+            <w:proofErr w:type="spellEnd"/>
+          </w:p>
         </w:tc>
         <w:tc>
           <w:tcPr>
             <w:tcW w:w="3399" w:type="dxa"/>
           </w:tcPr>
-          <w:p/>
+          <w:p>
+            <w:r>
+              <w:t>{</w:t>
+            </w:r>
+          </w:p>
+          <w:p>
+            <w:r>
+              <w:t xml:space="preserve">  „</w:t>
+            </w:r>
+            <w:proofErr w:type="spellStart"/>
+            <w:r>
+              <w:t>packetType</w:t>
+            </w:r>
+            <w:proofErr w:type="spellEnd"/>
+            <w:r>
+              <w:t>“: „</w:t>
+            </w:r>
+            <w:proofErr w:type="spellStart"/>
+            <w:r>
+              <w:t>BackendDisconnectedPacket</w:t>
+            </w:r>
+            <w:proofErr w:type="spellEnd"/>
+            <w:r>
+              <w:t>“,</w:t>
+            </w:r>
+          </w:p>
+          <w:p>
+            <w:r>
+              <w:t xml:space="preserve">  „</w:t>
+            </w:r>
+            <w:proofErr w:type="spellStart"/>
+            <w:r>
+              <w:t>data</w:t>
+            </w:r>
+            <w:proofErr w:type="spellEnd"/>
+            <w:r>
+              <w:t>“: {}</w:t>
+            </w:r>
+          </w:p>
+          <w:p>
+            <w:r>
+              <w:t>}</w:t>
+            </w:r>
+            <w:bookmarkStart w:id="0" w:name="_GoBack"/>
+            <w:bookmarkEnd w:id="0"/>
+          </w:p>
         </w:tc>
       </w:tr>
       <w:tr>
@@ -797,10 +870,7 @@
         </w:tc>
       </w:tr>
     </w:tbl>
-    <w:p>
-      <w:bookmarkStart w:id="0" w:name="_GoBack"/>
-      <w:bookmarkEnd w:id="0"/>
-    </w:p>
+    <w:p/>
     <w:sectPr>
       <w:pgSz w:w="11906" w:h="16838"/>
       <w:pgMar w:top="1417" w:right="1417" w:bottom="1134" w:left="1417" w:header="708" w:footer="708" w:gutter="0"/>

</xml_diff>